<commit_message>
User History document is added
</commit_message>
<xml_diff>
--- a/documentos/FichaTecnica - AdminUsers.docx
+++ b/documentos/FichaTecnica - AdminUsers.docx
@@ -210,13 +210,14 @@
           <w:r>
             <w:fldChar w:fldCharType="separate"/>
           </w:r>
-          <w:hyperlink w:anchor="_Toc138790431" w:history="1">
+          <w:hyperlink w:anchor="_Toc138791563" w:history="1">
             <w:r>
               <w:rPr>
                 <w:rStyle w:val="Hipervnculo"/>
-                <w:noProof/>
-              </w:rPr>
-              <w:t>1</w:t>
+                <w:rFonts w:cstheme="minorHAnsi"/>
+                <w:noProof/>
+              </w:rPr>
+              <w:t>1.</w:t>
             </w:r>
             <w:r>
               <w:rPr>
@@ -229,9 +230,10 @@
             <w:r>
               <w:rPr>
                 <w:rStyle w:val="Hipervnculo"/>
-                <w:noProof/>
-              </w:rPr>
-              <w:t>Descripción de la historia</w:t>
+                <w:rFonts w:cstheme="minorHAnsi"/>
+                <w:noProof/>
+              </w:rPr>
+              <w:t>Servicio Web: Obtiene lista de usuarios registrados</w:t>
             </w:r>
             <w:r>
               <w:rPr>
@@ -252,7 +254,99 @@
                 <w:noProof/>
                 <w:webHidden/>
               </w:rPr>
-              <w:instrText xml:space="preserve"> PAGEREF _Toc138790431 \h </w:instrText>
+              <w:instrText xml:space="preserve"> PAGEREF _Toc138791563 \h </w:instrText>
+            </w:r>
+            <w:r>
+              <w:rPr>
+                <w:noProof/>
+                <w:webHidden/>
+              </w:rPr>
+            </w:r>
+            <w:r>
+              <w:rPr>
+                <w:noProof/>
+                <w:webHidden/>
+              </w:rPr>
+              <w:fldChar w:fldCharType="separate"/>
+            </w:r>
+            <w:r>
+              <w:rPr>
+                <w:noProof/>
+                <w:webHidden/>
+              </w:rPr>
+              <w:t>3</w:t>
+            </w:r>
+            <w:r>
+              <w:rPr>
+                <w:noProof/>
+                <w:webHidden/>
+              </w:rPr>
+              <w:fldChar w:fldCharType="end"/>
+            </w:r>
+          </w:hyperlink>
+        </w:p>
+        <w:p>
+          <w:pPr>
+            <w:pStyle w:val="TDC2"/>
+            <w:tabs>
+              <w:tab w:val="left" w:pos="880"/>
+              <w:tab w:val="right" w:leader="dot" w:pos="8828"/>
+            </w:tabs>
+            <w:rPr>
+              <w:rFonts w:eastAsiaTheme="minorEastAsia"/>
+              <w:noProof/>
+              <w:lang w:eastAsia="es-MX"/>
+            </w:rPr>
+          </w:pPr>
+          <w:hyperlink w:anchor="_Toc138791564" w:history="1">
+            <w:r>
+              <w:rPr>
+                <w:rStyle w:val="Hipervnculo"/>
+                <w:rFonts w:cstheme="minorHAnsi"/>
+                <w:smallCaps/>
+                <w:noProof/>
+                <w:lang w:val="es-ES_tradnl"/>
+              </w:rPr>
+              <w:t>1.1</w:t>
+            </w:r>
+            <w:r>
+              <w:rPr>
+                <w:rFonts w:eastAsiaTheme="minorEastAsia"/>
+                <w:noProof/>
+                <w:lang w:eastAsia="es-MX"/>
+              </w:rPr>
+              <w:tab/>
+            </w:r>
+            <w:r>
+              <w:rPr>
+                <w:rStyle w:val="Hipervnculo"/>
+                <w:rFonts w:cstheme="minorHAnsi"/>
+                <w:smallCaps/>
+                <w:noProof/>
+                <w:lang w:val="es-ES_tradnl"/>
+              </w:rPr>
+              <w:t>Información de salida</w:t>
+            </w:r>
+            <w:r>
+              <w:rPr>
+                <w:noProof/>
+                <w:webHidden/>
+              </w:rPr>
+              <w:tab/>
+            </w:r>
+            <w:r>
+              <w:rPr>
+                <w:noProof/>
+                <w:webHidden/>
+              </w:rPr>
+              <w:fldChar w:fldCharType="begin"/>
+            </w:r>
+            <w:r>
+              <w:rPr>
+                <w:noProof/>
+                <w:webHidden/>
+              </w:rPr>
+              <w:instrText xml:space="preserve"> PAGEREF _Toc138791564 \h </w:instrText>
             </w:r>
             <w:r>
               <w:rPr>
@@ -296,13 +390,14 @@
               <w:lang w:eastAsia="es-MX"/>
             </w:rPr>
           </w:pPr>
-          <w:hyperlink w:anchor="_Toc138790432" w:history="1">
+          <w:hyperlink w:anchor="_Toc138791565" w:history="1">
             <w:r>
               <w:rPr>
                 <w:rStyle w:val="Hipervnculo"/>
-                <w:noProof/>
-              </w:rPr>
-              <w:t>2</w:t>
+                <w:rFonts w:cstheme="minorHAnsi"/>
+                <w:noProof/>
+              </w:rPr>
+              <w:t>2.</w:t>
             </w:r>
             <w:r>
               <w:rPr>
@@ -315,9 +410,10 @@
             <w:r>
               <w:rPr>
                 <w:rStyle w:val="Hipervnculo"/>
-                <w:noProof/>
-              </w:rPr>
-              <w:t>Conversación</w:t>
+                <w:rFonts w:cstheme="minorHAnsi"/>
+                <w:noProof/>
+              </w:rPr>
+              <w:t>Servicio Web: Creación de usuario nuevo</w:t>
             </w:r>
             <w:r>
               <w:rPr>
@@ -338,7 +434,7 @@
                 <w:noProof/>
                 <w:webHidden/>
               </w:rPr>
-              <w:instrText xml:space="preserve"> PAGEREF _Toc138790432 \h </w:instrText>
+              <w:instrText xml:space="preserve"> PAGEREF _Toc138791565 \h </w:instrText>
             </w:r>
             <w:r>
               <w:rPr>
@@ -359,6 +455,190 @@
                 <w:webHidden/>
               </w:rPr>
               <w:t>3</w:t>
+            </w:r>
+            <w:r>
+              <w:rPr>
+                <w:noProof/>
+                <w:webHidden/>
+              </w:rPr>
+              <w:fldChar w:fldCharType="end"/>
+            </w:r>
+          </w:hyperlink>
+        </w:p>
+        <w:p>
+          <w:pPr>
+            <w:pStyle w:val="TDC2"/>
+            <w:tabs>
+              <w:tab w:val="left" w:pos="880"/>
+              <w:tab w:val="right" w:leader="dot" w:pos="8828"/>
+            </w:tabs>
+            <w:rPr>
+              <w:rFonts w:eastAsiaTheme="minorEastAsia"/>
+              <w:noProof/>
+              <w:lang w:eastAsia="es-MX"/>
+            </w:rPr>
+          </w:pPr>
+          <w:hyperlink w:anchor="_Toc138791566" w:history="1">
+            <w:r>
+              <w:rPr>
+                <w:rStyle w:val="Hipervnculo"/>
+                <w:rFonts w:cstheme="minorHAnsi"/>
+                <w:smallCaps/>
+                <w:noProof/>
+                <w:lang w:val="es-ES_tradnl"/>
+              </w:rPr>
+              <w:t>1.2</w:t>
+            </w:r>
+            <w:r>
+              <w:rPr>
+                <w:rFonts w:eastAsiaTheme="minorEastAsia"/>
+                <w:noProof/>
+                <w:lang w:eastAsia="es-MX"/>
+              </w:rPr>
+              <w:tab/>
+            </w:r>
+            <w:r>
+              <w:rPr>
+                <w:rStyle w:val="Hipervnculo"/>
+                <w:rFonts w:cstheme="minorHAnsi"/>
+                <w:smallCaps/>
+                <w:noProof/>
+                <w:lang w:val="es-ES_tradnl"/>
+              </w:rPr>
+              <w:t>Información de entrada</w:t>
+            </w:r>
+            <w:r>
+              <w:rPr>
+                <w:noProof/>
+                <w:webHidden/>
+              </w:rPr>
+              <w:tab/>
+            </w:r>
+            <w:r>
+              <w:rPr>
+                <w:noProof/>
+                <w:webHidden/>
+              </w:rPr>
+              <w:fldChar w:fldCharType="begin"/>
+            </w:r>
+            <w:r>
+              <w:rPr>
+                <w:noProof/>
+                <w:webHidden/>
+              </w:rPr>
+              <w:instrText xml:space="preserve"> PAGEREF _Toc138791566 \h </w:instrText>
+            </w:r>
+            <w:r>
+              <w:rPr>
+                <w:noProof/>
+                <w:webHidden/>
+              </w:rPr>
+            </w:r>
+            <w:r>
+              <w:rPr>
+                <w:noProof/>
+                <w:webHidden/>
+              </w:rPr>
+              <w:fldChar w:fldCharType="separate"/>
+            </w:r>
+            <w:r>
+              <w:rPr>
+                <w:noProof/>
+                <w:webHidden/>
+              </w:rPr>
+              <w:t>3</w:t>
+            </w:r>
+            <w:r>
+              <w:rPr>
+                <w:noProof/>
+                <w:webHidden/>
+              </w:rPr>
+              <w:fldChar w:fldCharType="end"/>
+            </w:r>
+          </w:hyperlink>
+        </w:p>
+        <w:p>
+          <w:pPr>
+            <w:pStyle w:val="TDC2"/>
+            <w:tabs>
+              <w:tab w:val="left" w:pos="880"/>
+              <w:tab w:val="right" w:leader="dot" w:pos="8828"/>
+            </w:tabs>
+            <w:rPr>
+              <w:rFonts w:eastAsiaTheme="minorEastAsia"/>
+              <w:noProof/>
+              <w:lang w:eastAsia="es-MX"/>
+            </w:rPr>
+          </w:pPr>
+          <w:hyperlink w:anchor="_Toc138791567" w:history="1">
+            <w:r>
+              <w:rPr>
+                <w:rStyle w:val="Hipervnculo"/>
+                <w:rFonts w:cstheme="minorHAnsi"/>
+                <w:smallCaps/>
+                <w:noProof/>
+                <w:lang w:val="es-ES_tradnl"/>
+              </w:rPr>
+              <w:t>1.3</w:t>
+            </w:r>
+            <w:r>
+              <w:rPr>
+                <w:rFonts w:eastAsiaTheme="minorEastAsia"/>
+                <w:noProof/>
+                <w:lang w:eastAsia="es-MX"/>
+              </w:rPr>
+              <w:tab/>
+            </w:r>
+            <w:r>
+              <w:rPr>
+                <w:rStyle w:val="Hipervnculo"/>
+                <w:rFonts w:cstheme="minorHAnsi"/>
+                <w:smallCaps/>
+                <w:noProof/>
+                <w:lang w:val="es-ES_tradnl"/>
+              </w:rPr>
+              <w:t>Información de salida</w:t>
+            </w:r>
+            <w:r>
+              <w:rPr>
+                <w:noProof/>
+                <w:webHidden/>
+              </w:rPr>
+              <w:tab/>
+            </w:r>
+            <w:r>
+              <w:rPr>
+                <w:noProof/>
+                <w:webHidden/>
+              </w:rPr>
+              <w:fldChar w:fldCharType="begin"/>
+            </w:r>
+            <w:r>
+              <w:rPr>
+                <w:noProof/>
+                <w:webHidden/>
+              </w:rPr>
+              <w:instrText xml:space="preserve"> PAGEREF _Toc138791567 \h </w:instrText>
+            </w:r>
+            <w:r>
+              <w:rPr>
+                <w:noProof/>
+                <w:webHidden/>
+              </w:rPr>
+            </w:r>
+            <w:r>
+              <w:rPr>
+                <w:noProof/>
+                <w:webHidden/>
+              </w:rPr>
+              <w:fldChar w:fldCharType="separate"/>
+            </w:r>
+            <w:r>
+              <w:rPr>
+                <w:noProof/>
+                <w:webHidden/>
+              </w:rPr>
+              <w:t>4</w:t>
             </w:r>
             <w:r>
               <w:rPr>
@@ -382,13 +662,14 @@
               <w:lang w:eastAsia="es-MX"/>
             </w:rPr>
           </w:pPr>
-          <w:hyperlink w:anchor="_Toc138790433" w:history="1">
+          <w:hyperlink w:anchor="_Toc138791568" w:history="1">
             <w:r>
               <w:rPr>
                 <w:rStyle w:val="Hipervnculo"/>
-                <w:noProof/>
-              </w:rPr>
-              <w:t>3</w:t>
+                <w:rFonts w:cstheme="minorHAnsi"/>
+                <w:noProof/>
+              </w:rPr>
+              <w:t>3.</w:t>
             </w:r>
             <w:r>
               <w:rPr>
@@ -401,9 +682,10 @@
             <w:r>
               <w:rPr>
                 <w:rStyle w:val="Hipervnculo"/>
-                <w:noProof/>
-              </w:rPr>
-              <w:t>Criterios de aceptación</w:t>
+                <w:rFonts w:cstheme="minorHAnsi"/>
+                <w:noProof/>
+              </w:rPr>
+              <w:t>Servicio Web: Edición de usuario registrado</w:t>
             </w:r>
             <w:r>
               <w:rPr>
@@ -424,7 +706,7 @@
                 <w:noProof/>
                 <w:webHidden/>
               </w:rPr>
-              <w:instrText xml:space="preserve"> PAGEREF _Toc138790433 \h </w:instrText>
+              <w:instrText xml:space="preserve"> PAGEREF _Toc138791568 \h </w:instrText>
             </w:r>
             <w:r>
               <w:rPr>
@@ -444,7 +726,191 @@
                 <w:noProof/>
                 <w:webHidden/>
               </w:rPr>
-              <w:t>3</w:t>
+              <w:t>4</w:t>
+            </w:r>
+            <w:r>
+              <w:rPr>
+                <w:noProof/>
+                <w:webHidden/>
+              </w:rPr>
+              <w:fldChar w:fldCharType="end"/>
+            </w:r>
+          </w:hyperlink>
+        </w:p>
+        <w:p>
+          <w:pPr>
+            <w:pStyle w:val="TDC2"/>
+            <w:tabs>
+              <w:tab w:val="left" w:pos="880"/>
+              <w:tab w:val="right" w:leader="dot" w:pos="8828"/>
+            </w:tabs>
+            <w:rPr>
+              <w:rFonts w:eastAsiaTheme="minorEastAsia"/>
+              <w:noProof/>
+              <w:lang w:eastAsia="es-MX"/>
+            </w:rPr>
+          </w:pPr>
+          <w:hyperlink w:anchor="_Toc138791569" w:history="1">
+            <w:r>
+              <w:rPr>
+                <w:rStyle w:val="Hipervnculo"/>
+                <w:rFonts w:cstheme="minorHAnsi"/>
+                <w:smallCaps/>
+                <w:noProof/>
+                <w:lang w:val="es-ES_tradnl"/>
+              </w:rPr>
+              <w:t>1.4</w:t>
+            </w:r>
+            <w:r>
+              <w:rPr>
+                <w:rFonts w:eastAsiaTheme="minorEastAsia"/>
+                <w:noProof/>
+                <w:lang w:eastAsia="es-MX"/>
+              </w:rPr>
+              <w:tab/>
+            </w:r>
+            <w:r>
+              <w:rPr>
+                <w:rStyle w:val="Hipervnculo"/>
+                <w:rFonts w:cstheme="minorHAnsi"/>
+                <w:smallCaps/>
+                <w:noProof/>
+                <w:lang w:val="es-ES_tradnl"/>
+              </w:rPr>
+              <w:t>Información de entrada</w:t>
+            </w:r>
+            <w:r>
+              <w:rPr>
+                <w:noProof/>
+                <w:webHidden/>
+              </w:rPr>
+              <w:tab/>
+            </w:r>
+            <w:r>
+              <w:rPr>
+                <w:noProof/>
+                <w:webHidden/>
+              </w:rPr>
+              <w:fldChar w:fldCharType="begin"/>
+            </w:r>
+            <w:r>
+              <w:rPr>
+                <w:noProof/>
+                <w:webHidden/>
+              </w:rPr>
+              <w:instrText xml:space="preserve"> PAGEREF _Toc138791569 \h </w:instrText>
+            </w:r>
+            <w:r>
+              <w:rPr>
+                <w:noProof/>
+                <w:webHidden/>
+              </w:rPr>
+            </w:r>
+            <w:r>
+              <w:rPr>
+                <w:noProof/>
+                <w:webHidden/>
+              </w:rPr>
+              <w:fldChar w:fldCharType="separate"/>
+            </w:r>
+            <w:r>
+              <w:rPr>
+                <w:noProof/>
+                <w:webHidden/>
+              </w:rPr>
+              <w:t>4</w:t>
+            </w:r>
+            <w:r>
+              <w:rPr>
+                <w:noProof/>
+                <w:webHidden/>
+              </w:rPr>
+              <w:fldChar w:fldCharType="end"/>
+            </w:r>
+          </w:hyperlink>
+        </w:p>
+        <w:p>
+          <w:pPr>
+            <w:pStyle w:val="TDC2"/>
+            <w:tabs>
+              <w:tab w:val="left" w:pos="880"/>
+              <w:tab w:val="right" w:leader="dot" w:pos="8828"/>
+            </w:tabs>
+            <w:rPr>
+              <w:rFonts w:eastAsiaTheme="minorEastAsia"/>
+              <w:noProof/>
+              <w:lang w:eastAsia="es-MX"/>
+            </w:rPr>
+          </w:pPr>
+          <w:hyperlink w:anchor="_Toc138791570" w:history="1">
+            <w:r>
+              <w:rPr>
+                <w:rStyle w:val="Hipervnculo"/>
+                <w:rFonts w:cstheme="minorHAnsi"/>
+                <w:smallCaps/>
+                <w:noProof/>
+                <w:lang w:val="es-ES_tradnl"/>
+              </w:rPr>
+              <w:t>1.5</w:t>
+            </w:r>
+            <w:r>
+              <w:rPr>
+                <w:rFonts w:eastAsiaTheme="minorEastAsia"/>
+                <w:noProof/>
+                <w:lang w:eastAsia="es-MX"/>
+              </w:rPr>
+              <w:tab/>
+            </w:r>
+            <w:r>
+              <w:rPr>
+                <w:rStyle w:val="Hipervnculo"/>
+                <w:rFonts w:cstheme="minorHAnsi"/>
+                <w:smallCaps/>
+                <w:noProof/>
+                <w:lang w:val="es-ES_tradnl"/>
+              </w:rPr>
+              <w:t>Información de salida</w:t>
+            </w:r>
+            <w:r>
+              <w:rPr>
+                <w:noProof/>
+                <w:webHidden/>
+              </w:rPr>
+              <w:tab/>
+            </w:r>
+            <w:r>
+              <w:rPr>
+                <w:noProof/>
+                <w:webHidden/>
+              </w:rPr>
+              <w:fldChar w:fldCharType="begin"/>
+            </w:r>
+            <w:r>
+              <w:rPr>
+                <w:noProof/>
+                <w:webHidden/>
+              </w:rPr>
+              <w:instrText xml:space="preserve"> PAGEREF _Toc138791570 \h </w:instrText>
+            </w:r>
+            <w:r>
+              <w:rPr>
+                <w:noProof/>
+                <w:webHidden/>
+              </w:rPr>
+            </w:r>
+            <w:r>
+              <w:rPr>
+                <w:noProof/>
+                <w:webHidden/>
+              </w:rPr>
+              <w:fldChar w:fldCharType="separate"/>
+            </w:r>
+            <w:r>
+              <w:rPr>
+                <w:noProof/>
+                <w:webHidden/>
+              </w:rPr>
+              <w:t>4</w:t>
             </w:r>
             <w:r>
               <w:rPr>
@@ -468,13 +934,14 @@
               <w:lang w:eastAsia="es-MX"/>
             </w:rPr>
           </w:pPr>
-          <w:hyperlink w:anchor="_Toc138790434" w:history="1">
+          <w:hyperlink w:anchor="_Toc138791571" w:history="1">
             <w:r>
               <w:rPr>
                 <w:rStyle w:val="Hipervnculo"/>
-                <w:noProof/>
-              </w:rPr>
-              <w:t>4</w:t>
+                <w:rFonts w:cstheme="minorHAnsi"/>
+                <w:noProof/>
+              </w:rPr>
+              <w:t>4.</w:t>
             </w:r>
             <w:r>
               <w:rPr>
@@ -487,9 +954,10 @@
             <w:r>
               <w:rPr>
                 <w:rStyle w:val="Hipervnculo"/>
-                <w:noProof/>
-              </w:rPr>
-              <w:t>Descripción de Pantalla</w:t>
+                <w:rFonts w:cstheme="minorHAnsi"/>
+                <w:noProof/>
+              </w:rPr>
+              <w:t>Servicio Web: Eliminación de usuario registrado</w:t>
             </w:r>
             <w:r>
               <w:rPr>
@@ -510,7 +978,7 @@
                 <w:noProof/>
                 <w:webHidden/>
               </w:rPr>
-              <w:instrText xml:space="preserve"> PAGEREF _Toc138790434 \h </w:instrText>
+              <w:instrText xml:space="preserve"> PAGEREF _Toc138791571 \h </w:instrText>
             </w:r>
             <w:r>
               <w:rPr>
@@ -530,7 +998,7 @@
                 <w:noProof/>
                 <w:webHidden/>
               </w:rPr>
-              <w:t>3</w:t>
+              <w:t>5</w:t>
             </w:r>
             <w:r>
               <w:rPr>
@@ -543,9 +1011,9 @@
         </w:p>
         <w:p>
           <w:pPr>
-            <w:pStyle w:val="TDC1"/>
+            <w:pStyle w:val="TDC2"/>
             <w:tabs>
-              <w:tab w:val="left" w:pos="660"/>
+              <w:tab w:val="left" w:pos="880"/>
               <w:tab w:val="right" w:leader="dot" w:pos="8828"/>
             </w:tabs>
             <w:rPr>
@@ -554,13 +1022,16 @@
               <w:lang w:eastAsia="es-MX"/>
             </w:rPr>
           </w:pPr>
-          <w:hyperlink w:anchor="_Toc138790435" w:history="1">
+          <w:hyperlink w:anchor="_Toc138791572" w:history="1">
             <w:r>
               <w:rPr>
                 <w:rStyle w:val="Hipervnculo"/>
-                <w:noProof/>
-              </w:rPr>
-              <w:t>1.1</w:t>
+                <w:rFonts w:cstheme="minorHAnsi"/>
+                <w:smallCaps/>
+                <w:noProof/>
+                <w:lang w:val="es-ES_tradnl"/>
+              </w:rPr>
+              <w:t>1.6</w:t>
             </w:r>
             <w:r>
               <w:rPr>
@@ -573,13 +1044,12 @@
             <w:r>
               <w:rPr>
                 <w:rStyle w:val="Hipervnculo"/>
-                <w:rFonts w:eastAsia="Times New Roman"/>
+                <w:rFonts w:cstheme="minorHAnsi"/>
                 <w:smallCaps/>
                 <w:noProof/>
-                <w:kern w:val="0"/>
-                <w:lang w:eastAsia="es-ES"/>
-              </w:rPr>
-              <w:t>Pantalla Login  url raiz(/)</w:t>
+                <w:lang w:val="es-ES_tradnl"/>
+              </w:rPr>
+              <w:t>Información de salida</w:t>
             </w:r>
             <w:r>
               <w:rPr>
@@ -600,7 +1070,7 @@
                 <w:noProof/>
                 <w:webHidden/>
               </w:rPr>
-              <w:instrText xml:space="preserve"> PAGEREF _Toc138790435 \h </w:instrText>
+              <w:instrText xml:space="preserve"> PAGEREF _Toc138791572 \h </w:instrText>
             </w:r>
             <w:r>
               <w:rPr>
@@ -620,97 +1090,7 @@
                 <w:noProof/>
                 <w:webHidden/>
               </w:rPr>
-              <w:t>3</w:t>
-            </w:r>
-            <w:r>
-              <w:rPr>
-                <w:noProof/>
-                <w:webHidden/>
-              </w:rPr>
-              <w:fldChar w:fldCharType="end"/>
-            </w:r>
-          </w:hyperlink>
-        </w:p>
-        <w:p>
-          <w:pPr>
-            <w:pStyle w:val="TDC1"/>
-            <w:tabs>
-              <w:tab w:val="left" w:pos="660"/>
-              <w:tab w:val="right" w:leader="dot" w:pos="8828"/>
-            </w:tabs>
-            <w:rPr>
-              <w:rFonts w:eastAsiaTheme="minorEastAsia"/>
-              <w:noProof/>
-              <w:lang w:eastAsia="es-MX"/>
-            </w:rPr>
-          </w:pPr>
-          <w:hyperlink w:anchor="_Toc138790436" w:history="1">
-            <w:r>
-              <w:rPr>
-                <w:rStyle w:val="Hipervnculo"/>
-                <w:noProof/>
-              </w:rPr>
-              <w:t>1.1</w:t>
-            </w:r>
-            <w:r>
-              <w:rPr>
-                <w:rFonts w:eastAsiaTheme="minorEastAsia"/>
-                <w:noProof/>
-                <w:lang w:eastAsia="es-MX"/>
-              </w:rPr>
-              <w:tab/>
-            </w:r>
-            <w:r>
-              <w:rPr>
-                <w:rStyle w:val="Hipervnculo"/>
-                <w:rFonts w:eastAsia="Times New Roman"/>
-                <w:smallCaps/>
-                <w:noProof/>
-                <w:kern w:val="0"/>
-                <w:lang w:eastAsia="es-ES"/>
-              </w:rPr>
-              <w:t>Pantalla Listado Usuarios (/listadoUsers)</w:t>
-            </w:r>
-            <w:r>
-              <w:rPr>
-                <w:noProof/>
-                <w:webHidden/>
-              </w:rPr>
-              <w:tab/>
-            </w:r>
-            <w:r>
-              <w:rPr>
-                <w:noProof/>
-                <w:webHidden/>
-              </w:rPr>
-              <w:fldChar w:fldCharType="begin"/>
-            </w:r>
-            <w:r>
-              <w:rPr>
-                <w:noProof/>
-                <w:webHidden/>
-              </w:rPr>
-              <w:instrText xml:space="preserve"> PAGEREF _Toc138790436 \h </w:instrText>
-            </w:r>
-            <w:r>
-              <w:rPr>
-                <w:noProof/>
-                <w:webHidden/>
-              </w:rPr>
-            </w:r>
-            <w:r>
-              <w:rPr>
-                <w:noProof/>
-                <w:webHidden/>
-              </w:rPr>
-              <w:fldChar w:fldCharType="separate"/>
-            </w:r>
-            <w:r>
-              <w:rPr>
-                <w:noProof/>
-                <w:webHidden/>
-              </w:rPr>
-              <w:t>4</w:t>
+              <w:t>5</w:t>
             </w:r>
             <w:r>
               <w:rPr>
@@ -767,6 +1147,7 @@
       </w:pPr>
       <w:bookmarkStart w:id="0" w:name="_Toc43222608"/>
       <w:bookmarkStart w:id="1" w:name="_Toc108785955"/>
+      <w:bookmarkStart w:id="2" w:name="_Toc138791563"/>
       <w:r>
         <w:rPr>
           <w:rFonts w:asciiTheme="minorHAnsi" w:hAnsiTheme="minorHAnsi" w:cstheme="minorHAnsi"/>
@@ -786,6 +1167,7 @@
         </w:rPr>
         <w:t>Obtiene lista de usuarios registrados</w:t>
       </w:r>
+      <w:bookmarkEnd w:id="2"/>
     </w:p>
     <w:tbl>
       <w:tblPr>
@@ -859,8 +1241,17 @@
                 <w:rFonts w:cstheme="minorHAnsi"/>
                 <w:color w:val="000000"/>
               </w:rPr>
-              <w:t>/users</w:t>
-            </w:r>
+              <w:t>/</w:t>
+            </w:r>
+            <w:proofErr w:type="spellStart"/>
+            <w:r>
+              <w:rPr>
+                <w:rFonts w:cstheme="minorHAnsi"/>
+                <w:color w:val="000000"/>
+              </w:rPr>
+              <w:t>users</w:t>
+            </w:r>
+            <w:proofErr w:type="spellEnd"/>
           </w:p>
         </w:tc>
       </w:tr>
@@ -1065,8 +1456,9 @@
           <w:lang w:val="es-ES_tradnl"/>
         </w:rPr>
       </w:pPr>
-      <w:bookmarkStart w:id="2" w:name="_Toc43222611"/>
-      <w:bookmarkStart w:id="3" w:name="_Toc108785958"/>
+      <w:bookmarkStart w:id="3" w:name="_Toc43222611"/>
+      <w:bookmarkStart w:id="4" w:name="_Toc108785958"/>
+      <w:bookmarkStart w:id="5" w:name="_Toc138791564"/>
       <w:r>
         <w:rPr>
           <w:rFonts w:asciiTheme="minorHAnsi" w:hAnsiTheme="minorHAnsi" w:cstheme="minorHAnsi"/>
@@ -1079,8 +1471,9 @@
         </w:rPr>
         <w:t>Información de salida</w:t>
       </w:r>
-      <w:bookmarkEnd w:id="2"/>
       <w:bookmarkEnd w:id="3"/>
+      <w:bookmarkEnd w:id="4"/>
+      <w:bookmarkEnd w:id="5"/>
     </w:p>
     <w:p>
       <w:pPr>
@@ -1257,6 +1650,7 @@
                 <w:szCs w:val="22"/>
               </w:rPr>
             </w:pPr>
+            <w:proofErr w:type="spellStart"/>
             <w:r>
               <w:rPr>
                 <w:rFonts w:asciiTheme="minorHAnsi" w:eastAsia="Arial" w:hAnsiTheme="minorHAnsi" w:cstheme="minorHAnsi"/>
@@ -1265,6 +1659,7 @@
               </w:rPr>
               <w:t>String</w:t>
             </w:r>
+            <w:proofErr w:type="spellEnd"/>
           </w:p>
         </w:tc>
       </w:tr>
@@ -1297,6 +1692,7 @@
                 <w:lang w:val="es-MX"/>
               </w:rPr>
             </w:pPr>
+            <w:proofErr w:type="spellStart"/>
             <w:r>
               <w:rPr>
                 <w:rFonts w:asciiTheme="minorHAnsi" w:hAnsiTheme="minorHAnsi" w:cstheme="minorHAnsi"/>
@@ -1308,6 +1704,7 @@
               </w:rPr>
               <w:t>contrasena</w:t>
             </w:r>
+            <w:proofErr w:type="spellEnd"/>
           </w:p>
         </w:tc>
         <w:tc>
@@ -1332,6 +1729,7 @@
                 <w:szCs w:val="22"/>
               </w:rPr>
             </w:pPr>
+            <w:proofErr w:type="spellStart"/>
             <w:r>
               <w:rPr>
                 <w:rFonts w:asciiTheme="minorHAnsi" w:eastAsia="Arial" w:hAnsiTheme="minorHAnsi" w:cstheme="minorHAnsi"/>
@@ -1340,6 +1738,7 @@
               </w:rPr>
               <w:t>String</w:t>
             </w:r>
+            <w:proofErr w:type="spellEnd"/>
           </w:p>
         </w:tc>
       </w:tr>
@@ -1408,6 +1807,7 @@
                 <w:szCs w:val="22"/>
               </w:rPr>
             </w:pPr>
+            <w:proofErr w:type="spellStart"/>
             <w:r>
               <w:rPr>
                 <w:rFonts w:asciiTheme="minorHAnsi" w:eastAsia="Arial" w:hAnsiTheme="minorHAnsi" w:cstheme="minorHAnsi"/>
@@ -1416,6 +1816,7 @@
               </w:rPr>
               <w:t>String</w:t>
             </w:r>
+            <w:proofErr w:type="spellEnd"/>
           </w:p>
         </w:tc>
       </w:tr>
@@ -1448,6 +1849,7 @@
                 <w:lang w:val="es-MX"/>
               </w:rPr>
             </w:pPr>
+            <w:proofErr w:type="spellStart"/>
             <w:r>
               <w:rPr>
                 <w:rFonts w:asciiTheme="minorHAnsi" w:hAnsiTheme="minorHAnsi" w:cstheme="minorHAnsi"/>
@@ -1459,6 +1861,7 @@
               </w:rPr>
               <w:t>created_at</w:t>
             </w:r>
+            <w:proofErr w:type="spellEnd"/>
           </w:p>
         </w:tc>
         <w:tc>
@@ -1489,8 +1892,18 @@
                 <w:sz w:val="22"/>
                 <w:szCs w:val="22"/>
               </w:rPr>
-              <w:t>Date String</w:t>
-            </w:r>
+              <w:t xml:space="preserve">Date </w:t>
+            </w:r>
+            <w:proofErr w:type="spellStart"/>
+            <w:r>
+              <w:rPr>
+                <w:rFonts w:asciiTheme="minorHAnsi" w:eastAsia="Arial" w:hAnsiTheme="minorHAnsi" w:cstheme="minorHAnsi"/>
+                <w:sz w:val="22"/>
+                <w:szCs w:val="22"/>
+              </w:rPr>
+              <w:t>String</w:t>
+            </w:r>
+            <w:proofErr w:type="spellEnd"/>
           </w:p>
         </w:tc>
       </w:tr>
@@ -1559,6 +1972,7 @@
                 <w:szCs w:val="22"/>
               </w:rPr>
             </w:pPr>
+            <w:proofErr w:type="spellStart"/>
             <w:r>
               <w:rPr>
                 <w:rFonts w:asciiTheme="minorHAnsi" w:eastAsia="Arial" w:hAnsiTheme="minorHAnsi" w:cstheme="minorHAnsi"/>
@@ -1567,6 +1981,7 @@
               </w:rPr>
               <w:t>Integer</w:t>
             </w:r>
+            <w:proofErr w:type="spellEnd"/>
           </w:p>
         </w:tc>
       </w:tr>
@@ -1634,6 +2049,7 @@
                 <w:szCs w:val="22"/>
               </w:rPr>
             </w:pPr>
+            <w:proofErr w:type="spellStart"/>
             <w:r>
               <w:rPr>
                 <w:rFonts w:asciiTheme="minorHAnsi" w:eastAsia="Arial" w:hAnsiTheme="minorHAnsi" w:cstheme="minorHAnsi"/>
@@ -1642,6 +2058,7 @@
               </w:rPr>
               <w:t>String</w:t>
             </w:r>
+            <w:proofErr w:type="spellEnd"/>
           </w:p>
         </w:tc>
       </w:tr>
@@ -1710,13 +2127,23 @@
                 <w:szCs w:val="22"/>
               </w:rPr>
             </w:pPr>
-            <w:r>
-              <w:rPr>
-                <w:rFonts w:asciiTheme="minorHAnsi" w:eastAsia="Arial" w:hAnsiTheme="minorHAnsi" w:cstheme="minorHAnsi"/>
-                <w:sz w:val="22"/>
-                <w:szCs w:val="22"/>
-              </w:rPr>
-              <w:t>Integer (1 = administrador; 0 = visor)</w:t>
+            <w:proofErr w:type="spellStart"/>
+            <w:r>
+              <w:rPr>
+                <w:rFonts w:asciiTheme="minorHAnsi" w:eastAsia="Arial" w:hAnsiTheme="minorHAnsi" w:cstheme="minorHAnsi"/>
+                <w:sz w:val="22"/>
+                <w:szCs w:val="22"/>
+              </w:rPr>
+              <w:t>Integer</w:t>
+            </w:r>
+            <w:proofErr w:type="spellEnd"/>
+            <w:r>
+              <w:rPr>
+                <w:rFonts w:asciiTheme="minorHAnsi" w:eastAsia="Arial" w:hAnsiTheme="minorHAnsi" w:cstheme="minorHAnsi"/>
+                <w:sz w:val="22"/>
+                <w:szCs w:val="22"/>
+              </w:rPr>
+              <w:t xml:space="preserve"> (1 = administrador; 0 = visor)</w:t>
             </w:r>
           </w:p>
         </w:tc>
@@ -1750,6 +2177,7 @@
                 <w:lang w:val="es-MX"/>
               </w:rPr>
             </w:pPr>
+            <w:proofErr w:type="spellStart"/>
             <w:r>
               <w:rPr>
                 <w:rFonts w:asciiTheme="minorHAnsi" w:hAnsiTheme="minorHAnsi" w:cstheme="minorHAnsi"/>
@@ -1761,6 +2189,7 @@
               </w:rPr>
               <w:t>updated_at</w:t>
             </w:r>
+            <w:proofErr w:type="spellEnd"/>
           </w:p>
         </w:tc>
         <w:tc>
@@ -1791,8 +2220,18 @@
                 <w:sz w:val="22"/>
                 <w:szCs w:val="22"/>
               </w:rPr>
-              <w:t>Date String</w:t>
-            </w:r>
+              <w:t xml:space="preserve">Date </w:t>
+            </w:r>
+            <w:proofErr w:type="spellStart"/>
+            <w:r>
+              <w:rPr>
+                <w:rFonts w:asciiTheme="minorHAnsi" w:eastAsia="Arial" w:hAnsiTheme="minorHAnsi" w:cstheme="minorHAnsi"/>
+                <w:sz w:val="22"/>
+                <w:szCs w:val="22"/>
+              </w:rPr>
+              <w:t>String</w:t>
+            </w:r>
+            <w:proofErr w:type="spellEnd"/>
           </w:p>
         </w:tc>
       </w:tr>
@@ -1816,6 +2255,7 @@
           <w:szCs w:val="28"/>
         </w:rPr>
       </w:pPr>
+      <w:bookmarkStart w:id="6" w:name="_Toc138791565"/>
       <w:r>
         <w:rPr>
           <w:rFonts w:asciiTheme="minorHAnsi" w:hAnsiTheme="minorHAnsi" w:cstheme="minorHAnsi"/>
@@ -1832,6 +2272,7 @@
         </w:rPr>
         <w:t>Creación de usuario nuevo</w:t>
       </w:r>
+      <w:bookmarkEnd w:id="6"/>
     </w:p>
     <w:tbl>
       <w:tblPr>
@@ -1905,8 +2346,17 @@
                 <w:rFonts w:cstheme="minorHAnsi"/>
                 <w:color w:val="000000"/>
               </w:rPr>
-              <w:t>/user</w:t>
-            </w:r>
+              <w:t>/</w:t>
+            </w:r>
+            <w:proofErr w:type="spellStart"/>
+            <w:r>
+              <w:rPr>
+                <w:rFonts w:cstheme="minorHAnsi"/>
+                <w:color w:val="000000"/>
+              </w:rPr>
+              <w:t>user</w:t>
+            </w:r>
+            <w:proofErr w:type="spellEnd"/>
           </w:p>
         </w:tc>
       </w:tr>
@@ -2108,6 +2558,7 @@
           <w:lang w:val="es-ES_tradnl"/>
         </w:rPr>
       </w:pPr>
+      <w:bookmarkStart w:id="7" w:name="_Toc138791566"/>
       <w:r>
         <w:rPr>
           <w:rFonts w:asciiTheme="minorHAnsi" w:hAnsiTheme="minorHAnsi" w:cstheme="minorHAnsi"/>
@@ -2132,6 +2583,7 @@
         </w:rPr>
         <w:t>entrada</w:t>
       </w:r>
+      <w:bookmarkEnd w:id="7"/>
     </w:p>
     <w:p>
       <w:pPr>
@@ -2145,14 +2597,7 @@
           <w:rFonts w:eastAsiaTheme="minorEastAsia" w:cstheme="minorHAnsi"/>
           <w:lang w:eastAsia="es-MX"/>
         </w:rPr>
-        <w:t>Objeto del siguiente tipo</w:t>
-      </w:r>
-      <w:r>
-        <w:rPr>
-          <w:rFonts w:eastAsiaTheme="minorEastAsia" w:cstheme="minorHAnsi"/>
-          <w:lang w:eastAsia="es-MX"/>
-        </w:rPr>
-        <w:t>:</w:t>
+        <w:t>Objeto del siguiente tipo:</w:t>
       </w:r>
     </w:p>
     <w:p>
@@ -2315,6 +2760,7 @@
                 <w:szCs w:val="22"/>
               </w:rPr>
             </w:pPr>
+            <w:proofErr w:type="spellStart"/>
             <w:r>
               <w:rPr>
                 <w:rFonts w:asciiTheme="minorHAnsi" w:eastAsia="Arial" w:hAnsiTheme="minorHAnsi" w:cstheme="minorHAnsi"/>
@@ -2323,6 +2769,7 @@
               </w:rPr>
               <w:t>String</w:t>
             </w:r>
+            <w:proofErr w:type="spellEnd"/>
           </w:p>
         </w:tc>
       </w:tr>
@@ -2355,6 +2802,7 @@
                 <w:lang w:val="es-MX"/>
               </w:rPr>
             </w:pPr>
+            <w:proofErr w:type="spellStart"/>
             <w:r>
               <w:rPr>
                 <w:rFonts w:asciiTheme="minorHAnsi" w:hAnsiTheme="minorHAnsi" w:cstheme="minorHAnsi"/>
@@ -2364,9 +2812,9 @@
                 <w:szCs w:val="22"/>
                 <w:lang w:val="es-MX"/>
               </w:rPr>
-              <w:lastRenderedPageBreak/>
               <w:t>contrasena</w:t>
             </w:r>
+            <w:proofErr w:type="spellEnd"/>
           </w:p>
         </w:tc>
         <w:tc>
@@ -2391,6 +2839,7 @@
                 <w:szCs w:val="22"/>
               </w:rPr>
             </w:pPr>
+            <w:proofErr w:type="spellStart"/>
             <w:r>
               <w:rPr>
                 <w:rFonts w:asciiTheme="minorHAnsi" w:eastAsia="Arial" w:hAnsiTheme="minorHAnsi" w:cstheme="minorHAnsi"/>
@@ -2399,6 +2848,7 @@
               </w:rPr>
               <w:t>String</w:t>
             </w:r>
+            <w:proofErr w:type="spellEnd"/>
           </w:p>
         </w:tc>
       </w:tr>
@@ -2467,6 +2917,7 @@
                 <w:szCs w:val="22"/>
               </w:rPr>
             </w:pPr>
+            <w:proofErr w:type="spellStart"/>
             <w:r>
               <w:rPr>
                 <w:rFonts w:asciiTheme="minorHAnsi" w:eastAsia="Arial" w:hAnsiTheme="minorHAnsi" w:cstheme="minorHAnsi"/>
@@ -2475,6 +2926,7 @@
               </w:rPr>
               <w:t>String</w:t>
             </w:r>
+            <w:proofErr w:type="spellEnd"/>
           </w:p>
         </w:tc>
       </w:tr>
@@ -2542,6 +2994,7 @@
                 <w:szCs w:val="22"/>
               </w:rPr>
             </w:pPr>
+            <w:proofErr w:type="spellStart"/>
             <w:r>
               <w:rPr>
                 <w:rFonts w:asciiTheme="minorHAnsi" w:eastAsia="Arial" w:hAnsiTheme="minorHAnsi" w:cstheme="minorHAnsi"/>
@@ -2550,6 +3003,7 @@
               </w:rPr>
               <w:t>String</w:t>
             </w:r>
+            <w:proofErr w:type="spellEnd"/>
           </w:p>
         </w:tc>
       </w:tr>
@@ -2618,13 +3072,23 @@
                 <w:szCs w:val="22"/>
               </w:rPr>
             </w:pPr>
-            <w:r>
-              <w:rPr>
-                <w:rFonts w:asciiTheme="minorHAnsi" w:eastAsia="Arial" w:hAnsiTheme="minorHAnsi" w:cstheme="minorHAnsi"/>
-                <w:sz w:val="22"/>
-                <w:szCs w:val="22"/>
-              </w:rPr>
-              <w:t>Integer (1 = administrador; 0 = visor)</w:t>
+            <w:proofErr w:type="spellStart"/>
+            <w:r>
+              <w:rPr>
+                <w:rFonts w:asciiTheme="minorHAnsi" w:eastAsia="Arial" w:hAnsiTheme="minorHAnsi" w:cstheme="minorHAnsi"/>
+                <w:sz w:val="22"/>
+                <w:szCs w:val="22"/>
+              </w:rPr>
+              <w:t>Integer</w:t>
+            </w:r>
+            <w:proofErr w:type="spellEnd"/>
+            <w:r>
+              <w:rPr>
+                <w:rFonts w:asciiTheme="minorHAnsi" w:eastAsia="Arial" w:hAnsiTheme="minorHAnsi" w:cstheme="minorHAnsi"/>
+                <w:sz w:val="22"/>
+                <w:szCs w:val="22"/>
+              </w:rPr>
+              <w:t xml:space="preserve"> (1 = administrador; 0 = visor)</w:t>
             </w:r>
           </w:p>
         </w:tc>
@@ -2643,6 +3107,7 @@
           <w:lang w:val="es-ES_tradnl"/>
         </w:rPr>
       </w:pPr>
+      <w:bookmarkStart w:id="8" w:name="_Toc138791567"/>
       <w:r>
         <w:rPr>
           <w:rFonts w:asciiTheme="minorHAnsi" w:hAnsiTheme="minorHAnsi" w:cstheme="minorHAnsi"/>
@@ -2653,8 +3118,10 @@
           <w:szCs w:val="22"/>
           <w:lang w:val="es-ES_tradnl"/>
         </w:rPr>
+        <w:lastRenderedPageBreak/>
         <w:t>Información de salida</w:t>
       </w:r>
+      <w:bookmarkEnd w:id="8"/>
     </w:p>
     <w:p>
       <w:pPr>
@@ -2831,6 +3298,7 @@
                 <w:szCs w:val="22"/>
               </w:rPr>
             </w:pPr>
+            <w:proofErr w:type="spellStart"/>
             <w:r>
               <w:rPr>
                 <w:rFonts w:asciiTheme="minorHAnsi" w:eastAsia="Arial" w:hAnsiTheme="minorHAnsi" w:cstheme="minorHAnsi"/>
@@ -2839,6 +3307,7 @@
               </w:rPr>
               <w:t>String</w:t>
             </w:r>
+            <w:proofErr w:type="spellEnd"/>
           </w:p>
         </w:tc>
       </w:tr>
@@ -2871,6 +3340,7 @@
                 <w:lang w:val="es-MX"/>
               </w:rPr>
             </w:pPr>
+            <w:proofErr w:type="spellStart"/>
             <w:r>
               <w:rPr>
                 <w:rFonts w:asciiTheme="minorHAnsi" w:hAnsiTheme="minorHAnsi" w:cstheme="minorHAnsi"/>
@@ -2882,6 +3352,7 @@
               </w:rPr>
               <w:t>contrasena</w:t>
             </w:r>
+            <w:proofErr w:type="spellEnd"/>
           </w:p>
         </w:tc>
         <w:tc>
@@ -2906,6 +3377,7 @@
                 <w:szCs w:val="22"/>
               </w:rPr>
             </w:pPr>
+            <w:proofErr w:type="spellStart"/>
             <w:r>
               <w:rPr>
                 <w:rFonts w:asciiTheme="minorHAnsi" w:eastAsia="Arial" w:hAnsiTheme="minorHAnsi" w:cstheme="minorHAnsi"/>
@@ -2914,6 +3386,7 @@
               </w:rPr>
               <w:t>String</w:t>
             </w:r>
+            <w:proofErr w:type="spellEnd"/>
           </w:p>
         </w:tc>
       </w:tr>
@@ -2982,6 +3455,7 @@
                 <w:szCs w:val="22"/>
               </w:rPr>
             </w:pPr>
+            <w:proofErr w:type="spellStart"/>
             <w:r>
               <w:rPr>
                 <w:rFonts w:asciiTheme="minorHAnsi" w:eastAsia="Arial" w:hAnsiTheme="minorHAnsi" w:cstheme="minorHAnsi"/>
@@ -2990,6 +3464,7 @@
               </w:rPr>
               <w:t>String</w:t>
             </w:r>
+            <w:proofErr w:type="spellEnd"/>
           </w:p>
         </w:tc>
       </w:tr>
@@ -3022,6 +3497,7 @@
                 <w:lang w:val="es-MX"/>
               </w:rPr>
             </w:pPr>
+            <w:proofErr w:type="spellStart"/>
             <w:r>
               <w:rPr>
                 <w:rFonts w:asciiTheme="minorHAnsi" w:hAnsiTheme="minorHAnsi" w:cstheme="minorHAnsi"/>
@@ -3033,6 +3509,7 @@
               </w:rPr>
               <w:t>created_at</w:t>
             </w:r>
+            <w:proofErr w:type="spellEnd"/>
           </w:p>
         </w:tc>
         <w:tc>
@@ -3063,8 +3540,18 @@
                 <w:sz w:val="22"/>
                 <w:szCs w:val="22"/>
               </w:rPr>
-              <w:t>Date String</w:t>
-            </w:r>
+              <w:t xml:space="preserve">Date </w:t>
+            </w:r>
+            <w:proofErr w:type="spellStart"/>
+            <w:r>
+              <w:rPr>
+                <w:rFonts w:asciiTheme="minorHAnsi" w:eastAsia="Arial" w:hAnsiTheme="minorHAnsi" w:cstheme="minorHAnsi"/>
+                <w:sz w:val="22"/>
+                <w:szCs w:val="22"/>
+              </w:rPr>
+              <w:t>String</w:t>
+            </w:r>
+            <w:proofErr w:type="spellEnd"/>
           </w:p>
         </w:tc>
       </w:tr>
@@ -3133,6 +3620,7 @@
                 <w:szCs w:val="22"/>
               </w:rPr>
             </w:pPr>
+            <w:proofErr w:type="spellStart"/>
             <w:r>
               <w:rPr>
                 <w:rFonts w:asciiTheme="minorHAnsi" w:eastAsia="Arial" w:hAnsiTheme="minorHAnsi" w:cstheme="minorHAnsi"/>
@@ -3141,6 +3629,7 @@
               </w:rPr>
               <w:t>Integer</w:t>
             </w:r>
+            <w:proofErr w:type="spellEnd"/>
           </w:p>
         </w:tc>
       </w:tr>
@@ -3208,6 +3697,7 @@
                 <w:szCs w:val="22"/>
               </w:rPr>
             </w:pPr>
+            <w:proofErr w:type="spellStart"/>
             <w:r>
               <w:rPr>
                 <w:rFonts w:asciiTheme="minorHAnsi" w:eastAsia="Arial" w:hAnsiTheme="minorHAnsi" w:cstheme="minorHAnsi"/>
@@ -3216,6 +3706,7 @@
               </w:rPr>
               <w:t>String</w:t>
             </w:r>
+            <w:proofErr w:type="spellEnd"/>
           </w:p>
         </w:tc>
       </w:tr>
@@ -3284,13 +3775,23 @@
                 <w:szCs w:val="22"/>
               </w:rPr>
             </w:pPr>
-            <w:r>
-              <w:rPr>
-                <w:rFonts w:asciiTheme="minorHAnsi" w:eastAsia="Arial" w:hAnsiTheme="minorHAnsi" w:cstheme="minorHAnsi"/>
-                <w:sz w:val="22"/>
-                <w:szCs w:val="22"/>
-              </w:rPr>
-              <w:t>Integer (1 = administrador; 0 = visor)</w:t>
+            <w:proofErr w:type="spellStart"/>
+            <w:r>
+              <w:rPr>
+                <w:rFonts w:asciiTheme="minorHAnsi" w:eastAsia="Arial" w:hAnsiTheme="minorHAnsi" w:cstheme="minorHAnsi"/>
+                <w:sz w:val="22"/>
+                <w:szCs w:val="22"/>
+              </w:rPr>
+              <w:t>Integer</w:t>
+            </w:r>
+            <w:proofErr w:type="spellEnd"/>
+            <w:r>
+              <w:rPr>
+                <w:rFonts w:asciiTheme="minorHAnsi" w:eastAsia="Arial" w:hAnsiTheme="minorHAnsi" w:cstheme="minorHAnsi"/>
+                <w:sz w:val="22"/>
+                <w:szCs w:val="22"/>
+              </w:rPr>
+              <w:t xml:space="preserve"> (1 = administrador; 0 = visor)</w:t>
             </w:r>
           </w:p>
         </w:tc>
@@ -3324,6 +3825,7 @@
                 <w:lang w:val="es-MX"/>
               </w:rPr>
             </w:pPr>
+            <w:proofErr w:type="spellStart"/>
             <w:r>
               <w:rPr>
                 <w:rFonts w:asciiTheme="minorHAnsi" w:hAnsiTheme="minorHAnsi" w:cstheme="minorHAnsi"/>
@@ -3335,6 +3837,7 @@
               </w:rPr>
               <w:t>updated_at</w:t>
             </w:r>
+            <w:proofErr w:type="spellEnd"/>
           </w:p>
         </w:tc>
         <w:tc>
@@ -3365,8 +3868,18 @@
                 <w:sz w:val="22"/>
                 <w:szCs w:val="22"/>
               </w:rPr>
-              <w:t>Date String</w:t>
-            </w:r>
+              <w:t xml:space="preserve">Date </w:t>
+            </w:r>
+            <w:proofErr w:type="spellStart"/>
+            <w:r>
+              <w:rPr>
+                <w:rFonts w:asciiTheme="minorHAnsi" w:eastAsia="Arial" w:hAnsiTheme="minorHAnsi" w:cstheme="minorHAnsi"/>
+                <w:sz w:val="22"/>
+                <w:szCs w:val="22"/>
+              </w:rPr>
+              <w:t>String</w:t>
+            </w:r>
+            <w:proofErr w:type="spellEnd"/>
           </w:p>
         </w:tc>
       </w:tr>
@@ -3397,6 +3910,7 @@
           <w:szCs w:val="28"/>
         </w:rPr>
       </w:pPr>
+      <w:bookmarkStart w:id="9" w:name="_Toc138791568"/>
       <w:r>
         <w:rPr>
           <w:rFonts w:asciiTheme="minorHAnsi" w:hAnsiTheme="minorHAnsi" w:cstheme="minorHAnsi"/>
@@ -3413,6 +3927,7 @@
         </w:rPr>
         <w:t>Edición de usuario registrado</w:t>
       </w:r>
+      <w:bookmarkEnd w:id="9"/>
     </w:p>
     <w:tbl>
       <w:tblPr>
@@ -3487,13 +4002,22 @@
                 <w:rFonts w:cstheme="minorHAnsi"/>
                 <w:color w:val="000000"/>
               </w:rPr>
-              <w:t>/user</w:t>
-            </w:r>
+              <w:t>/</w:t>
+            </w:r>
+            <w:proofErr w:type="spellStart"/>
             <w:r>
               <w:rPr>
                 <w:rFonts w:cstheme="minorHAnsi"/>
                 <w:color w:val="000000"/>
               </w:rPr>
+              <w:t>user</w:t>
+            </w:r>
+            <w:proofErr w:type="spellEnd"/>
+            <w:r>
+              <w:rPr>
+                <w:rFonts w:cstheme="minorHAnsi"/>
+                <w:color w:val="000000"/>
+              </w:rPr>
               <w:t xml:space="preserve">/id </w:t>
             </w:r>
           </w:p>
@@ -3509,7 +4033,39 @@
                 <w:rFonts w:cstheme="minorHAnsi"/>
                 <w:color w:val="000000"/>
               </w:rPr>
-              <w:t>Donde id es un path parameter que indica que registro será modificado</w:t>
+              <w:t xml:space="preserve">Donde id es un </w:t>
+            </w:r>
+            <w:proofErr w:type="spellStart"/>
+            <w:r>
+              <w:rPr>
+                <w:rFonts w:cstheme="minorHAnsi"/>
+                <w:color w:val="000000"/>
+              </w:rPr>
+              <w:t>path</w:t>
+            </w:r>
+            <w:proofErr w:type="spellEnd"/>
+            <w:r>
+              <w:rPr>
+                <w:rFonts w:cstheme="minorHAnsi"/>
+                <w:color w:val="000000"/>
+              </w:rPr>
+              <w:t xml:space="preserve"> </w:t>
+            </w:r>
+            <w:proofErr w:type="spellStart"/>
+            <w:r>
+              <w:rPr>
+                <w:rFonts w:cstheme="minorHAnsi"/>
+                <w:color w:val="000000"/>
+              </w:rPr>
+              <w:t>parameter</w:t>
+            </w:r>
+            <w:proofErr w:type="spellEnd"/>
+            <w:r>
+              <w:rPr>
+                <w:rFonts w:cstheme="minorHAnsi"/>
+                <w:color w:val="000000"/>
+              </w:rPr>
+              <w:t xml:space="preserve"> que indica que registro será modificado</w:t>
             </w:r>
           </w:p>
         </w:tc>
@@ -3712,6 +4268,7 @@
           <w:lang w:val="es-ES_tradnl"/>
         </w:rPr>
       </w:pPr>
+      <w:bookmarkStart w:id="10" w:name="_Toc138791569"/>
       <w:r>
         <w:rPr>
           <w:rFonts w:asciiTheme="minorHAnsi" w:hAnsiTheme="minorHAnsi" w:cstheme="minorHAnsi"/>
@@ -3736,6 +4293,7 @@
         </w:rPr>
         <w:t>entrada</w:t>
       </w:r>
+      <w:bookmarkEnd w:id="10"/>
     </w:p>
     <w:p>
       <w:pPr>
@@ -3912,6 +4470,7 @@
                 <w:szCs w:val="22"/>
               </w:rPr>
             </w:pPr>
+            <w:proofErr w:type="spellStart"/>
             <w:r>
               <w:rPr>
                 <w:rFonts w:asciiTheme="minorHAnsi" w:eastAsia="Arial" w:hAnsiTheme="minorHAnsi" w:cstheme="minorHAnsi"/>
@@ -3920,6 +4479,7 @@
               </w:rPr>
               <w:t>String</w:t>
             </w:r>
+            <w:proofErr w:type="spellEnd"/>
           </w:p>
         </w:tc>
       </w:tr>
@@ -3952,6 +4512,7 @@
                 <w:lang w:val="es-MX"/>
               </w:rPr>
             </w:pPr>
+            <w:proofErr w:type="spellStart"/>
             <w:r>
               <w:rPr>
                 <w:rFonts w:asciiTheme="minorHAnsi" w:hAnsiTheme="minorHAnsi" w:cstheme="minorHAnsi"/>
@@ -3963,6 +4524,7 @@
               </w:rPr>
               <w:t>contrasena</w:t>
             </w:r>
+            <w:proofErr w:type="spellEnd"/>
           </w:p>
         </w:tc>
         <w:tc>
@@ -3987,6 +4549,7 @@
                 <w:szCs w:val="22"/>
               </w:rPr>
             </w:pPr>
+            <w:proofErr w:type="spellStart"/>
             <w:r>
               <w:rPr>
                 <w:rFonts w:asciiTheme="minorHAnsi" w:eastAsia="Arial" w:hAnsiTheme="minorHAnsi" w:cstheme="minorHAnsi"/>
@@ -3995,6 +4558,7 @@
               </w:rPr>
               <w:t>String</w:t>
             </w:r>
+            <w:proofErr w:type="spellEnd"/>
           </w:p>
         </w:tc>
       </w:tr>
@@ -4063,6 +4627,7 @@
                 <w:szCs w:val="22"/>
               </w:rPr>
             </w:pPr>
+            <w:proofErr w:type="spellStart"/>
             <w:r>
               <w:rPr>
                 <w:rFonts w:asciiTheme="minorHAnsi" w:eastAsia="Arial" w:hAnsiTheme="minorHAnsi" w:cstheme="minorHAnsi"/>
@@ -4071,6 +4636,7 @@
               </w:rPr>
               <w:t>String</w:t>
             </w:r>
+            <w:proofErr w:type="spellEnd"/>
           </w:p>
         </w:tc>
       </w:tr>
@@ -4112,7 +4678,6 @@
                 <w:szCs w:val="22"/>
                 <w:lang w:val="es-MX"/>
               </w:rPr>
-              <w:lastRenderedPageBreak/>
               <w:t>nombre</w:t>
             </w:r>
           </w:p>
@@ -4139,6 +4704,7 @@
                 <w:szCs w:val="22"/>
               </w:rPr>
             </w:pPr>
+            <w:proofErr w:type="spellStart"/>
             <w:r>
               <w:rPr>
                 <w:rFonts w:asciiTheme="minorHAnsi" w:eastAsia="Arial" w:hAnsiTheme="minorHAnsi" w:cstheme="minorHAnsi"/>
@@ -4147,6 +4713,7 @@
               </w:rPr>
               <w:t>String</w:t>
             </w:r>
+            <w:proofErr w:type="spellEnd"/>
           </w:p>
         </w:tc>
       </w:tr>
@@ -4215,13 +4782,23 @@
                 <w:szCs w:val="22"/>
               </w:rPr>
             </w:pPr>
-            <w:r>
-              <w:rPr>
-                <w:rFonts w:asciiTheme="minorHAnsi" w:eastAsia="Arial" w:hAnsiTheme="minorHAnsi" w:cstheme="minorHAnsi"/>
-                <w:sz w:val="22"/>
-                <w:szCs w:val="22"/>
-              </w:rPr>
-              <w:t>Integer (1 = administrador; 0 = visor)</w:t>
+            <w:proofErr w:type="spellStart"/>
+            <w:r>
+              <w:rPr>
+                <w:rFonts w:asciiTheme="minorHAnsi" w:eastAsia="Arial" w:hAnsiTheme="minorHAnsi" w:cstheme="minorHAnsi"/>
+                <w:sz w:val="22"/>
+                <w:szCs w:val="22"/>
+              </w:rPr>
+              <w:t>Integer</w:t>
+            </w:r>
+            <w:proofErr w:type="spellEnd"/>
+            <w:r>
+              <w:rPr>
+                <w:rFonts w:asciiTheme="minorHAnsi" w:eastAsia="Arial" w:hAnsiTheme="minorHAnsi" w:cstheme="minorHAnsi"/>
+                <w:sz w:val="22"/>
+                <w:szCs w:val="22"/>
+              </w:rPr>
+              <w:t xml:space="preserve"> (1 = administrador; 0 = visor)</w:t>
             </w:r>
           </w:p>
         </w:tc>
@@ -4240,6 +4817,7 @@
           <w:lang w:val="es-ES_tradnl"/>
         </w:rPr>
       </w:pPr>
+      <w:bookmarkStart w:id="11" w:name="_Toc138791570"/>
       <w:r>
         <w:rPr>
           <w:rFonts w:asciiTheme="minorHAnsi" w:hAnsiTheme="minorHAnsi" w:cstheme="minorHAnsi"/>
@@ -4252,6 +4830,7 @@
         </w:rPr>
         <w:t>Información de salida</w:t>
       </w:r>
+      <w:bookmarkEnd w:id="11"/>
     </w:p>
     <w:p>
       <w:pPr>
@@ -4322,6 +4901,7 @@
                 <w:sz w:val="22"/>
                 <w:szCs w:val="22"/>
               </w:rPr>
+              <w:lastRenderedPageBreak/>
               <w:t>Nombre</w:t>
             </w:r>
           </w:p>
@@ -4428,6 +5008,7 @@
                 <w:szCs w:val="22"/>
               </w:rPr>
             </w:pPr>
+            <w:proofErr w:type="spellStart"/>
             <w:r>
               <w:rPr>
                 <w:rFonts w:asciiTheme="minorHAnsi" w:eastAsia="Arial" w:hAnsiTheme="minorHAnsi" w:cstheme="minorHAnsi"/>
@@ -4436,6 +5017,7 @@
               </w:rPr>
               <w:t>String</w:t>
             </w:r>
+            <w:proofErr w:type="spellEnd"/>
           </w:p>
         </w:tc>
       </w:tr>
@@ -4468,6 +5050,7 @@
                 <w:lang w:val="es-MX"/>
               </w:rPr>
             </w:pPr>
+            <w:proofErr w:type="spellStart"/>
             <w:r>
               <w:rPr>
                 <w:rFonts w:asciiTheme="minorHAnsi" w:hAnsiTheme="minorHAnsi" w:cstheme="minorHAnsi"/>
@@ -4479,6 +5062,7 @@
               </w:rPr>
               <w:t>contrasena</w:t>
             </w:r>
+            <w:proofErr w:type="spellEnd"/>
           </w:p>
         </w:tc>
         <w:tc>
@@ -4503,6 +5087,7 @@
                 <w:szCs w:val="22"/>
               </w:rPr>
             </w:pPr>
+            <w:proofErr w:type="spellStart"/>
             <w:r>
               <w:rPr>
                 <w:rFonts w:asciiTheme="minorHAnsi" w:eastAsia="Arial" w:hAnsiTheme="minorHAnsi" w:cstheme="minorHAnsi"/>
@@ -4511,6 +5096,7 @@
               </w:rPr>
               <w:t>String</w:t>
             </w:r>
+            <w:proofErr w:type="spellEnd"/>
           </w:p>
         </w:tc>
       </w:tr>
@@ -4579,6 +5165,7 @@
                 <w:szCs w:val="22"/>
               </w:rPr>
             </w:pPr>
+            <w:proofErr w:type="spellStart"/>
             <w:r>
               <w:rPr>
                 <w:rFonts w:asciiTheme="minorHAnsi" w:eastAsia="Arial" w:hAnsiTheme="minorHAnsi" w:cstheme="minorHAnsi"/>
@@ -4587,6 +5174,7 @@
               </w:rPr>
               <w:t>String</w:t>
             </w:r>
+            <w:proofErr w:type="spellEnd"/>
           </w:p>
         </w:tc>
       </w:tr>
@@ -4619,6 +5207,7 @@
                 <w:lang w:val="es-MX"/>
               </w:rPr>
             </w:pPr>
+            <w:proofErr w:type="spellStart"/>
             <w:r>
               <w:rPr>
                 <w:rFonts w:asciiTheme="minorHAnsi" w:hAnsiTheme="minorHAnsi" w:cstheme="minorHAnsi"/>
@@ -4630,6 +5219,7 @@
               </w:rPr>
               <w:t>created_at</w:t>
             </w:r>
+            <w:proofErr w:type="spellEnd"/>
           </w:p>
         </w:tc>
         <w:tc>
@@ -4660,8 +5250,18 @@
                 <w:sz w:val="22"/>
                 <w:szCs w:val="22"/>
               </w:rPr>
-              <w:t>Date String</w:t>
-            </w:r>
+              <w:t xml:space="preserve">Date </w:t>
+            </w:r>
+            <w:proofErr w:type="spellStart"/>
+            <w:r>
+              <w:rPr>
+                <w:rFonts w:asciiTheme="minorHAnsi" w:eastAsia="Arial" w:hAnsiTheme="minorHAnsi" w:cstheme="minorHAnsi"/>
+                <w:sz w:val="22"/>
+                <w:szCs w:val="22"/>
+              </w:rPr>
+              <w:t>String</w:t>
+            </w:r>
+            <w:proofErr w:type="spellEnd"/>
           </w:p>
         </w:tc>
       </w:tr>
@@ -4730,6 +5330,7 @@
                 <w:szCs w:val="22"/>
               </w:rPr>
             </w:pPr>
+            <w:proofErr w:type="spellStart"/>
             <w:r>
               <w:rPr>
                 <w:rFonts w:asciiTheme="minorHAnsi" w:eastAsia="Arial" w:hAnsiTheme="minorHAnsi" w:cstheme="minorHAnsi"/>
@@ -4738,6 +5339,7 @@
               </w:rPr>
               <w:t>Integer</w:t>
             </w:r>
+            <w:proofErr w:type="spellEnd"/>
           </w:p>
         </w:tc>
       </w:tr>
@@ -4805,6 +5407,7 @@
                 <w:szCs w:val="22"/>
               </w:rPr>
             </w:pPr>
+            <w:proofErr w:type="spellStart"/>
             <w:r>
               <w:rPr>
                 <w:rFonts w:asciiTheme="minorHAnsi" w:eastAsia="Arial" w:hAnsiTheme="minorHAnsi" w:cstheme="minorHAnsi"/>
@@ -4813,6 +5416,7 @@
               </w:rPr>
               <w:t>String</w:t>
             </w:r>
+            <w:proofErr w:type="spellEnd"/>
           </w:p>
         </w:tc>
       </w:tr>
@@ -4881,13 +5485,23 @@
                 <w:szCs w:val="22"/>
               </w:rPr>
             </w:pPr>
-            <w:r>
-              <w:rPr>
-                <w:rFonts w:asciiTheme="minorHAnsi" w:eastAsia="Arial" w:hAnsiTheme="minorHAnsi" w:cstheme="minorHAnsi"/>
-                <w:sz w:val="22"/>
-                <w:szCs w:val="22"/>
-              </w:rPr>
-              <w:t>Integer (1 = administrador; 0 = visor)</w:t>
+            <w:proofErr w:type="spellStart"/>
+            <w:r>
+              <w:rPr>
+                <w:rFonts w:asciiTheme="minorHAnsi" w:eastAsia="Arial" w:hAnsiTheme="minorHAnsi" w:cstheme="minorHAnsi"/>
+                <w:sz w:val="22"/>
+                <w:szCs w:val="22"/>
+              </w:rPr>
+              <w:t>Integer</w:t>
+            </w:r>
+            <w:proofErr w:type="spellEnd"/>
+            <w:r>
+              <w:rPr>
+                <w:rFonts w:asciiTheme="minorHAnsi" w:eastAsia="Arial" w:hAnsiTheme="minorHAnsi" w:cstheme="minorHAnsi"/>
+                <w:sz w:val="22"/>
+                <w:szCs w:val="22"/>
+              </w:rPr>
+              <w:t xml:space="preserve"> (1 = administrador; 0 = visor)</w:t>
             </w:r>
           </w:p>
         </w:tc>
@@ -4921,6 +5535,7 @@
                 <w:lang w:val="es-MX"/>
               </w:rPr>
             </w:pPr>
+            <w:proofErr w:type="spellStart"/>
             <w:r>
               <w:rPr>
                 <w:rFonts w:asciiTheme="minorHAnsi" w:hAnsiTheme="minorHAnsi" w:cstheme="minorHAnsi"/>
@@ -4932,6 +5547,7 @@
               </w:rPr>
               <w:t>updated_at</w:t>
             </w:r>
+            <w:proofErr w:type="spellEnd"/>
           </w:p>
         </w:tc>
         <w:tc>
@@ -4962,8 +5578,18 @@
                 <w:sz w:val="22"/>
                 <w:szCs w:val="22"/>
               </w:rPr>
-              <w:t>Date String</w:t>
-            </w:r>
+              <w:t xml:space="preserve">Date </w:t>
+            </w:r>
+            <w:proofErr w:type="spellStart"/>
+            <w:r>
+              <w:rPr>
+                <w:rFonts w:asciiTheme="minorHAnsi" w:eastAsia="Arial" w:hAnsiTheme="minorHAnsi" w:cstheme="minorHAnsi"/>
+                <w:sz w:val="22"/>
+                <w:szCs w:val="22"/>
+              </w:rPr>
+              <w:t>String</w:t>
+            </w:r>
+            <w:proofErr w:type="spellEnd"/>
           </w:p>
         </w:tc>
       </w:tr>
@@ -4994,6 +5620,7 @@
           <w:szCs w:val="28"/>
         </w:rPr>
       </w:pPr>
+      <w:bookmarkStart w:id="12" w:name="_Toc138791571"/>
       <w:r>
         <w:rPr>
           <w:rFonts w:asciiTheme="minorHAnsi" w:hAnsiTheme="minorHAnsi" w:cstheme="minorHAnsi"/>
@@ -5008,16 +5635,9 @@
           <w:sz w:val="28"/>
           <w:szCs w:val="28"/>
         </w:rPr>
-        <w:t>Eliminación</w:t>
+        <w:t>Eliminación de usuario registrado</w:t>
       </w:r>
-      <w:r>
-        <w:rPr>
-          <w:rFonts w:asciiTheme="minorHAnsi" w:hAnsiTheme="minorHAnsi" w:cstheme="minorHAnsi"/>
-          <w:sz w:val="28"/>
-          <w:szCs w:val="28"/>
-        </w:rPr>
-        <w:t xml:space="preserve"> de usuario registrado</w:t>
-      </w:r>
+      <w:bookmarkEnd w:id="12"/>
     </w:p>
     <w:tbl>
       <w:tblPr>
@@ -5092,13 +5712,22 @@
                 <w:rFonts w:cstheme="minorHAnsi"/>
                 <w:color w:val="000000"/>
               </w:rPr>
-              <w:t>/user</w:t>
-            </w:r>
+              <w:t>/</w:t>
+            </w:r>
+            <w:proofErr w:type="spellStart"/>
             <w:r>
               <w:rPr>
                 <w:rFonts w:cstheme="minorHAnsi"/>
                 <w:color w:val="000000"/>
               </w:rPr>
+              <w:t>user</w:t>
+            </w:r>
+            <w:proofErr w:type="spellEnd"/>
+            <w:r>
+              <w:rPr>
+                <w:rFonts w:cstheme="minorHAnsi"/>
+                <w:color w:val="000000"/>
+              </w:rPr>
               <w:t xml:space="preserve">/id </w:t>
             </w:r>
           </w:p>
@@ -5114,7 +5743,39 @@
                 <w:rFonts w:cstheme="minorHAnsi"/>
                 <w:color w:val="000000"/>
               </w:rPr>
-              <w:t>Donde id es un path parameter que indica que registro será modificado</w:t>
+              <w:t xml:space="preserve">Donde id es un </w:t>
+            </w:r>
+            <w:proofErr w:type="spellStart"/>
+            <w:r>
+              <w:rPr>
+                <w:rFonts w:cstheme="minorHAnsi"/>
+                <w:color w:val="000000"/>
+              </w:rPr>
+              <w:t>path</w:t>
+            </w:r>
+            <w:proofErr w:type="spellEnd"/>
+            <w:r>
+              <w:rPr>
+                <w:rFonts w:cstheme="minorHAnsi"/>
+                <w:color w:val="000000"/>
+              </w:rPr>
+              <w:t xml:space="preserve"> </w:t>
+            </w:r>
+            <w:proofErr w:type="spellStart"/>
+            <w:r>
+              <w:rPr>
+                <w:rFonts w:cstheme="minorHAnsi"/>
+                <w:color w:val="000000"/>
+              </w:rPr>
+              <w:t>parameter</w:t>
+            </w:r>
+            <w:proofErr w:type="spellEnd"/>
+            <w:r>
+              <w:rPr>
+                <w:rFonts w:cstheme="minorHAnsi"/>
+                <w:color w:val="000000"/>
+              </w:rPr>
+              <w:t xml:space="preserve"> que indica que registro será modificado</w:t>
             </w:r>
           </w:p>
         </w:tc>
@@ -5317,6 +5978,7 @@
           <w:lang w:val="es-ES_tradnl"/>
         </w:rPr>
       </w:pPr>
+      <w:bookmarkStart w:id="13" w:name="_Toc138791572"/>
       <w:r>
         <w:rPr>
           <w:rFonts w:asciiTheme="minorHAnsi" w:hAnsiTheme="minorHAnsi" w:cstheme="minorHAnsi"/>
@@ -5329,6 +5991,7 @@
         </w:rPr>
         <w:t>Información de salida</w:t>
       </w:r>
+      <w:bookmarkEnd w:id="13"/>
     </w:p>
     <w:p>
       <w:pPr>
@@ -5505,6 +6168,7 @@
                 <w:szCs w:val="22"/>
               </w:rPr>
             </w:pPr>
+            <w:proofErr w:type="spellStart"/>
             <w:r>
               <w:rPr>
                 <w:rFonts w:asciiTheme="minorHAnsi" w:eastAsia="Arial" w:hAnsiTheme="minorHAnsi" w:cstheme="minorHAnsi"/>
@@ -5513,6 +6177,7 @@
               </w:rPr>
               <w:t>String</w:t>
             </w:r>
+            <w:proofErr w:type="spellEnd"/>
           </w:p>
         </w:tc>
       </w:tr>
@@ -5545,6 +6210,7 @@
                 <w:lang w:val="es-MX"/>
               </w:rPr>
             </w:pPr>
+            <w:proofErr w:type="spellStart"/>
             <w:r>
               <w:rPr>
                 <w:rFonts w:asciiTheme="minorHAnsi" w:hAnsiTheme="minorHAnsi" w:cstheme="minorHAnsi"/>
@@ -5556,6 +6222,7 @@
               </w:rPr>
               <w:t>contrasena</w:t>
             </w:r>
+            <w:proofErr w:type="spellEnd"/>
           </w:p>
         </w:tc>
         <w:tc>
@@ -5580,6 +6247,7 @@
                 <w:szCs w:val="22"/>
               </w:rPr>
             </w:pPr>
+            <w:proofErr w:type="spellStart"/>
             <w:r>
               <w:rPr>
                 <w:rFonts w:asciiTheme="minorHAnsi" w:eastAsia="Arial" w:hAnsiTheme="minorHAnsi" w:cstheme="minorHAnsi"/>
@@ -5588,6 +6256,7 @@
               </w:rPr>
               <w:t>String</w:t>
             </w:r>
+            <w:proofErr w:type="spellEnd"/>
           </w:p>
         </w:tc>
       </w:tr>
@@ -5656,6 +6325,7 @@
                 <w:szCs w:val="22"/>
               </w:rPr>
             </w:pPr>
+            <w:proofErr w:type="spellStart"/>
             <w:r>
               <w:rPr>
                 <w:rFonts w:asciiTheme="minorHAnsi" w:eastAsia="Arial" w:hAnsiTheme="minorHAnsi" w:cstheme="minorHAnsi"/>
@@ -5664,6 +6334,7 @@
               </w:rPr>
               <w:t>String</w:t>
             </w:r>
+            <w:proofErr w:type="spellEnd"/>
           </w:p>
         </w:tc>
       </w:tr>
@@ -5696,6 +6367,7 @@
                 <w:lang w:val="es-MX"/>
               </w:rPr>
             </w:pPr>
+            <w:proofErr w:type="spellStart"/>
             <w:r>
               <w:rPr>
                 <w:rFonts w:asciiTheme="minorHAnsi" w:hAnsiTheme="minorHAnsi" w:cstheme="minorHAnsi"/>
@@ -5707,6 +6379,7 @@
               </w:rPr>
               <w:t>created_at</w:t>
             </w:r>
+            <w:proofErr w:type="spellEnd"/>
           </w:p>
         </w:tc>
         <w:tc>
@@ -5737,8 +6410,18 @@
                 <w:sz w:val="22"/>
                 <w:szCs w:val="22"/>
               </w:rPr>
-              <w:t>Date String</w:t>
-            </w:r>
+              <w:t xml:space="preserve">Date </w:t>
+            </w:r>
+            <w:proofErr w:type="spellStart"/>
+            <w:r>
+              <w:rPr>
+                <w:rFonts w:asciiTheme="minorHAnsi" w:eastAsia="Arial" w:hAnsiTheme="minorHAnsi" w:cstheme="minorHAnsi"/>
+                <w:sz w:val="22"/>
+                <w:szCs w:val="22"/>
+              </w:rPr>
+              <w:t>String</w:t>
+            </w:r>
+            <w:proofErr w:type="spellEnd"/>
           </w:p>
         </w:tc>
       </w:tr>
@@ -5807,6 +6490,7 @@
                 <w:szCs w:val="22"/>
               </w:rPr>
             </w:pPr>
+            <w:proofErr w:type="spellStart"/>
             <w:r>
               <w:rPr>
                 <w:rFonts w:asciiTheme="minorHAnsi" w:eastAsia="Arial" w:hAnsiTheme="minorHAnsi" w:cstheme="minorHAnsi"/>
@@ -5815,6 +6499,7 @@
               </w:rPr>
               <w:t>Integer</w:t>
             </w:r>
+            <w:proofErr w:type="spellEnd"/>
           </w:p>
         </w:tc>
       </w:tr>
@@ -5856,7 +6541,6 @@
                 <w:szCs w:val="22"/>
                 <w:lang w:val="es-MX"/>
               </w:rPr>
-              <w:lastRenderedPageBreak/>
               <w:t>nombre</w:t>
             </w:r>
           </w:p>
@@ -5883,6 +6567,7 @@
                 <w:szCs w:val="22"/>
               </w:rPr>
             </w:pPr>
+            <w:proofErr w:type="spellStart"/>
             <w:r>
               <w:rPr>
                 <w:rFonts w:asciiTheme="minorHAnsi" w:eastAsia="Arial" w:hAnsiTheme="minorHAnsi" w:cstheme="minorHAnsi"/>
@@ -5891,6 +6576,7 @@
               </w:rPr>
               <w:t>String</w:t>
             </w:r>
+            <w:proofErr w:type="spellEnd"/>
           </w:p>
         </w:tc>
       </w:tr>
@@ -5959,13 +6645,23 @@
                 <w:szCs w:val="22"/>
               </w:rPr>
             </w:pPr>
-            <w:r>
-              <w:rPr>
-                <w:rFonts w:asciiTheme="minorHAnsi" w:eastAsia="Arial" w:hAnsiTheme="minorHAnsi" w:cstheme="minorHAnsi"/>
-                <w:sz w:val="22"/>
-                <w:szCs w:val="22"/>
-              </w:rPr>
-              <w:t>Integer (1 = administrador; 0 = visor)</w:t>
+            <w:proofErr w:type="spellStart"/>
+            <w:r>
+              <w:rPr>
+                <w:rFonts w:asciiTheme="minorHAnsi" w:eastAsia="Arial" w:hAnsiTheme="minorHAnsi" w:cstheme="minorHAnsi"/>
+                <w:sz w:val="22"/>
+                <w:szCs w:val="22"/>
+              </w:rPr>
+              <w:t>Integer</w:t>
+            </w:r>
+            <w:proofErr w:type="spellEnd"/>
+            <w:r>
+              <w:rPr>
+                <w:rFonts w:asciiTheme="minorHAnsi" w:eastAsia="Arial" w:hAnsiTheme="minorHAnsi" w:cstheme="minorHAnsi"/>
+                <w:sz w:val="22"/>
+                <w:szCs w:val="22"/>
+              </w:rPr>
+              <w:t xml:space="preserve"> (1 = administrador; 0 = visor)</w:t>
             </w:r>
           </w:p>
         </w:tc>
@@ -5999,6 +6695,7 @@
                 <w:lang w:val="es-MX"/>
               </w:rPr>
             </w:pPr>
+            <w:proofErr w:type="spellStart"/>
             <w:r>
               <w:rPr>
                 <w:rFonts w:asciiTheme="minorHAnsi" w:hAnsiTheme="minorHAnsi" w:cstheme="minorHAnsi"/>
@@ -6010,6 +6707,7 @@
               </w:rPr>
               <w:t>updated_at</w:t>
             </w:r>
+            <w:proofErr w:type="spellEnd"/>
           </w:p>
         </w:tc>
         <w:tc>
@@ -6040,8 +6738,18 @@
                 <w:sz w:val="22"/>
                 <w:szCs w:val="22"/>
               </w:rPr>
-              <w:t>Date String</w:t>
-            </w:r>
+              <w:t xml:space="preserve">Date </w:t>
+            </w:r>
+            <w:proofErr w:type="spellStart"/>
+            <w:r>
+              <w:rPr>
+                <w:rFonts w:asciiTheme="minorHAnsi" w:eastAsia="Arial" w:hAnsiTheme="minorHAnsi" w:cstheme="minorHAnsi"/>
+                <w:sz w:val="22"/>
+                <w:szCs w:val="22"/>
+              </w:rPr>
+              <w:t>String</w:t>
+            </w:r>
+            <w:proofErr w:type="spellEnd"/>
           </w:p>
         </w:tc>
       </w:tr>
@@ -6990,15 +7698,6 @@
   </w:num>
   <w:num w:numId="7" w16cid:durableId="554781272">
     <w:abstractNumId w:val="2"/>
-    <w:lvlOverride w:ilvl="0"/>
-    <w:lvlOverride w:ilvl="1"/>
-    <w:lvlOverride w:ilvl="2"/>
-    <w:lvlOverride w:ilvl="3"/>
-    <w:lvlOverride w:ilvl="4"/>
-    <w:lvlOverride w:ilvl="5"/>
-    <w:lvlOverride w:ilvl="6"/>
-    <w:lvlOverride w:ilvl="7"/>
-    <w:lvlOverride w:ilvl="8"/>
   </w:num>
 </w:numbering>
 </file>
@@ -7486,6 +8185,7 @@
   <w:style w:type="character" w:default="1" w:styleId="Fuentedeprrafopredeter">
     <w:name w:val="Default Paragraph Font"/>
     <w:uiPriority w:val="1"/>
+    <w:semiHidden/>
     <w:unhideWhenUsed/>
   </w:style>
   <w:style w:type="table" w:default="1" w:styleId="Tablanormal">
@@ -7833,6 +8533,19 @@
       </w:tcPr>
     </w:tblStylePr>
   </w:style>
+  <w:style w:type="paragraph" w:styleId="TDC2">
+    <w:name w:val="toc 2"/>
+    <w:basedOn w:val="Normal"/>
+    <w:next w:val="Normal"/>
+    <w:autoRedefine/>
+    <w:uiPriority w:val="39"/>
+    <w:unhideWhenUsed/>
+    <w:rsid w:val="00B33EAB"/>
+    <w:pPr>
+      <w:spacing w:after="100"/>
+      <w:ind w:left="220"/>
+    </w:pPr>
+  </w:style>
 </w:styles>
 </file>
 

</xml_diff>